<commit_message>
final commit - updated Documentation
</commit_message>
<xml_diff>
--- a/Documentation/Documentation.docx
+++ b/Documentation/Documentation.docx
@@ -938,6 +938,19 @@
       <w:bookmarkEnd w:id="1"/>
     </w:p>
     <w:p/>
+    <w:p>
+      <w:pPr>
+        <w:rPr>
+          <w:rStyle w:val="IntensiverVerweis"/>
+        </w:rPr>
+      </w:pPr>
+      <w:r>
+        <w:rPr>
+          <w:rStyle w:val="IntensiverVerweis"/>
+        </w:rPr>
+        <w:t>Module</w:t>
+      </w:r>
+    </w:p>
     <w:tbl>
       <w:tblPr>
         <w:tblStyle w:val="Tabellenraster"/>
@@ -1037,50 +1050,37 @@
       </w:tr>
     </w:tbl>
     <w:p/>
+    <w:p>
+      <w:pPr>
+        <w:rPr>
+          <w:rStyle w:val="IntensiverVerweis"/>
+        </w:rPr>
+      </w:pPr>
+      <w:r>
+        <w:rPr>
+          <w:rStyle w:val="IntensiverVerweis"/>
+        </w:rPr>
+        <w:t>Externe Module</w:t>
+      </w:r>
+    </w:p>
     <w:tbl>
       <w:tblPr>
         <w:tblStyle w:val="Tabellenraster"/>
-        <w:tblW w:w="0" w:type="auto"/>
+        <w:tblW w:w="9185" w:type="dxa"/>
         <w:tblInd w:w="0" w:type="dxa"/>
         <w:tblLook w:val="04A0" w:firstRow="1" w:lastRow="0" w:firstColumn="1" w:lastColumn="0" w:noHBand="0" w:noVBand="1"/>
       </w:tblPr>
       <w:tblGrid>
-        <w:gridCol w:w="4531"/>
+        <w:gridCol w:w="4592"/>
+        <w:gridCol w:w="4593"/>
       </w:tblGrid>
       <w:tr>
+        <w:trPr>
+          <w:trHeight w:val="1472"/>
+        </w:trPr>
         <w:tc>
           <w:tcPr>
-            <w:tcW w:w="4531" w:type="dxa"/>
-            <w:tcBorders>
-              <w:top w:val="single" w:sz="4" w:space="0" w:color="auto"/>
-              <w:left w:val="single" w:sz="4" w:space="0" w:color="auto"/>
-              <w:bottom w:val="single" w:sz="4" w:space="0" w:color="auto"/>
-              <w:right w:val="single" w:sz="4" w:space="0" w:color="auto"/>
-            </w:tcBorders>
-            <w:hideMark/>
-          </w:tcPr>
-          <w:p>
-            <w:pPr>
-              <w:spacing w:line="240" w:lineRule="auto"/>
-              <w:jc w:val="center"/>
-            </w:pPr>
-            <w:r>
-              <w:t>Externe Module</w:t>
-            </w:r>
-          </w:p>
-        </w:tc>
-      </w:tr>
-      <w:tr>
-        <w:tc>
-          <w:tcPr>
-            <w:tcW w:w="4531" w:type="dxa"/>
-            <w:tcBorders>
-              <w:top w:val="single" w:sz="4" w:space="0" w:color="auto"/>
-              <w:left w:val="single" w:sz="4" w:space="0" w:color="auto"/>
-              <w:bottom w:val="single" w:sz="4" w:space="0" w:color="auto"/>
-              <w:right w:val="single" w:sz="4" w:space="0" w:color="auto"/>
-            </w:tcBorders>
-            <w:hideMark/>
+            <w:tcW w:w="3593" w:type="dxa"/>
           </w:tcPr>
           <w:p>
             <w:pPr>
@@ -1097,6 +1097,7 @@
               </w:rPr>
             </w:pPr>
             <w:proofErr w:type="spellStart"/>
+            <w:proofErr w:type="gramStart"/>
             <w:r>
               <w:rPr>
                 <w:sz w:val="24"/>
@@ -1104,6 +1105,194 @@
                 <w:lang w:val="fr-FR"/>
               </w:rPr>
               <w:t>certifi</w:t>
+            </w:r>
+            <w:proofErr w:type="spellEnd"/>
+            <w:proofErr w:type="gramEnd"/>
+          </w:p>
+          <w:p>
+            <w:pPr>
+              <w:pStyle w:val="Listenabsatz"/>
+              <w:numPr>
+                <w:ilvl w:val="0"/>
+                <w:numId w:val="6"/>
+              </w:numPr>
+              <w:spacing w:line="240" w:lineRule="auto"/>
+              <w:rPr>
+                <w:sz w:val="24"/>
+                <w:szCs w:val="24"/>
+                <w:lang w:val="fr-FR"/>
+              </w:rPr>
+            </w:pPr>
+            <w:proofErr w:type="spellStart"/>
+            <w:proofErr w:type="gramStart"/>
+            <w:r>
+              <w:rPr>
+                <w:sz w:val="24"/>
+                <w:szCs w:val="24"/>
+                <w:lang w:val="fr-FR"/>
+              </w:rPr>
+              <w:t>chardet</w:t>
+            </w:r>
+            <w:proofErr w:type="spellEnd"/>
+            <w:proofErr w:type="gramEnd"/>
+          </w:p>
+          <w:p>
+            <w:pPr>
+              <w:pStyle w:val="Listenabsatz"/>
+              <w:numPr>
+                <w:ilvl w:val="0"/>
+                <w:numId w:val="6"/>
+              </w:numPr>
+              <w:spacing w:line="240" w:lineRule="auto"/>
+              <w:rPr>
+                <w:sz w:val="24"/>
+                <w:szCs w:val="24"/>
+                <w:lang w:val="fr-FR"/>
+              </w:rPr>
+            </w:pPr>
+            <w:proofErr w:type="spellStart"/>
+            <w:proofErr w:type="gramStart"/>
+            <w:r>
+              <w:rPr>
+                <w:sz w:val="24"/>
+                <w:szCs w:val="24"/>
+                <w:lang w:val="fr-FR"/>
+              </w:rPr>
+              <w:t>datetime</w:t>
+            </w:r>
+            <w:proofErr w:type="spellEnd"/>
+            <w:proofErr w:type="gramEnd"/>
+          </w:p>
+          <w:p>
+            <w:pPr>
+              <w:pStyle w:val="Listenabsatz"/>
+              <w:numPr>
+                <w:ilvl w:val="0"/>
+                <w:numId w:val="6"/>
+              </w:numPr>
+              <w:spacing w:line="240" w:lineRule="auto"/>
+              <w:rPr>
+                <w:sz w:val="24"/>
+                <w:szCs w:val="24"/>
+                <w:lang w:val="fr-FR"/>
+              </w:rPr>
+            </w:pPr>
+            <w:proofErr w:type="spellStart"/>
+            <w:proofErr w:type="gramStart"/>
+            <w:r>
+              <w:rPr>
+                <w:sz w:val="24"/>
+                <w:szCs w:val="24"/>
+                <w:lang w:val="fr-FR"/>
+              </w:rPr>
+              <w:t>geojson</w:t>
+            </w:r>
+            <w:proofErr w:type="spellEnd"/>
+            <w:proofErr w:type="gramEnd"/>
+          </w:p>
+          <w:p>
+            <w:pPr>
+              <w:pStyle w:val="Listenabsatz"/>
+              <w:numPr>
+                <w:ilvl w:val="0"/>
+                <w:numId w:val="6"/>
+              </w:numPr>
+              <w:spacing w:line="240" w:lineRule="auto"/>
+              <w:rPr>
+                <w:sz w:val="24"/>
+                <w:szCs w:val="24"/>
+                <w:lang w:val="fr-FR"/>
+              </w:rPr>
+            </w:pPr>
+            <w:proofErr w:type="spellStart"/>
+            <w:proofErr w:type="gramStart"/>
+            <w:r>
+              <w:rPr>
+                <w:sz w:val="24"/>
+                <w:szCs w:val="24"/>
+                <w:lang w:val="fr-FR"/>
+              </w:rPr>
+              <w:t>idna</w:t>
+            </w:r>
+            <w:proofErr w:type="spellEnd"/>
+            <w:proofErr w:type="gramEnd"/>
+          </w:p>
+          <w:p>
+            <w:pPr>
+              <w:pStyle w:val="Listenabsatz"/>
+              <w:numPr>
+                <w:ilvl w:val="0"/>
+                <w:numId w:val="6"/>
+              </w:numPr>
+              <w:spacing w:line="240" w:lineRule="auto"/>
+              <w:rPr>
+                <w:sz w:val="24"/>
+                <w:szCs w:val="24"/>
+                <w:lang w:val="fr-FR"/>
+              </w:rPr>
+            </w:pPr>
+            <w:proofErr w:type="spellStart"/>
+            <w:proofErr w:type="gramStart"/>
+            <w:r>
+              <w:rPr>
+                <w:sz w:val="24"/>
+                <w:szCs w:val="24"/>
+                <w:lang w:val="fr-FR"/>
+              </w:rPr>
+              <w:t>json</w:t>
+            </w:r>
+            <w:proofErr w:type="spellEnd"/>
+            <w:proofErr w:type="gramEnd"/>
+          </w:p>
+          <w:p>
+            <w:pPr>
+              <w:pStyle w:val="Listenabsatz"/>
+              <w:numPr>
+                <w:ilvl w:val="0"/>
+                <w:numId w:val="6"/>
+              </w:numPr>
+              <w:spacing w:line="240" w:lineRule="auto"/>
+              <w:rPr>
+                <w:sz w:val="24"/>
+                <w:szCs w:val="24"/>
+                <w:lang w:val="fr-FR"/>
+              </w:rPr>
+            </w:pPr>
+            <w:proofErr w:type="spellStart"/>
+            <w:proofErr w:type="gramStart"/>
+            <w:r>
+              <w:rPr>
+                <w:sz w:val="24"/>
+                <w:szCs w:val="24"/>
+                <w:lang w:val="fr-FR"/>
+              </w:rPr>
+              <w:t>numpy</w:t>
+            </w:r>
+            <w:proofErr w:type="spellEnd"/>
+            <w:proofErr w:type="gramEnd"/>
+          </w:p>
+          <w:p>
+            <w:pPr>
+              <w:pStyle w:val="Listenabsatz"/>
+              <w:numPr>
+                <w:ilvl w:val="0"/>
+                <w:numId w:val="6"/>
+              </w:numPr>
+              <w:spacing w:line="240" w:lineRule="auto"/>
+              <w:rPr>
+                <w:sz w:val="24"/>
+                <w:szCs w:val="24"/>
+                <w:lang w:val="fr-FR"/>
+              </w:rPr>
+            </w:pPr>
+            <w:proofErr w:type="spellStart"/>
+            <w:r>
+              <w:rPr>
+                <w:sz w:val="24"/>
+                <w:szCs w:val="24"/>
+                <w:lang w:val="fr-FR"/>
+              </w:rPr>
+              <w:t>Pillow</w:t>
             </w:r>
             <w:proofErr w:type="spellEnd"/>
           </w:p>
@@ -1122,13 +1311,67 @@
               </w:rPr>
             </w:pPr>
             <w:proofErr w:type="spellStart"/>
+            <w:proofErr w:type="gramStart"/>
             <w:r>
               <w:rPr>
                 <w:sz w:val="24"/>
                 <w:szCs w:val="24"/>
                 <w:lang w:val="fr-FR"/>
               </w:rPr>
-              <w:t>chardet</w:t>
+              <w:t>pip</w:t>
+            </w:r>
+            <w:proofErr w:type="spellEnd"/>
+            <w:proofErr w:type="gramEnd"/>
+          </w:p>
+          <w:p>
+            <w:pPr>
+              <w:pStyle w:val="Listenabsatz"/>
+              <w:numPr>
+                <w:ilvl w:val="0"/>
+                <w:numId w:val="6"/>
+              </w:numPr>
+              <w:spacing w:line="240" w:lineRule="auto"/>
+              <w:rPr>
+                <w:sz w:val="24"/>
+                <w:szCs w:val="24"/>
+                <w:lang w:val="fr-FR"/>
+              </w:rPr>
+            </w:pPr>
+            <w:proofErr w:type="spellStart"/>
+            <w:proofErr w:type="gramStart"/>
+            <w:r>
+              <w:rPr>
+                <w:sz w:val="24"/>
+                <w:szCs w:val="24"/>
+                <w:lang w:val="fr-FR"/>
+              </w:rPr>
+              <w:t>pyowm</w:t>
+            </w:r>
+            <w:proofErr w:type="spellEnd"/>
+            <w:proofErr w:type="gramEnd"/>
+          </w:p>
+          <w:p>
+            <w:pPr>
+              <w:pStyle w:val="Listenabsatz"/>
+              <w:numPr>
+                <w:ilvl w:val="0"/>
+                <w:numId w:val="6"/>
+              </w:numPr>
+              <w:spacing w:line="240" w:lineRule="auto"/>
+              <w:rPr>
+                <w:sz w:val="24"/>
+                <w:szCs w:val="24"/>
+                <w:lang w:val="fr-FR"/>
+              </w:rPr>
+            </w:pPr>
+            <w:proofErr w:type="spellStart"/>
+            <w:r>
+              <w:rPr>
+                <w:sz w:val="24"/>
+                <w:szCs w:val="24"/>
+                <w:lang w:val="fr-FR"/>
+              </w:rPr>
+              <w:t>PySocks</w:t>
             </w:r>
             <w:proofErr w:type="spellEnd"/>
           </w:p>
@@ -1147,13 +1390,167 @@
               </w:rPr>
             </w:pPr>
             <w:proofErr w:type="spellStart"/>
+            <w:proofErr w:type="gramStart"/>
             <w:r>
               <w:rPr>
                 <w:sz w:val="24"/>
                 <w:szCs w:val="24"/>
                 <w:lang w:val="fr-FR"/>
               </w:rPr>
-              <w:t>datetime</w:t>
+              <w:t>requests</w:t>
+            </w:r>
+            <w:proofErr w:type="spellEnd"/>
+            <w:proofErr w:type="gramEnd"/>
+          </w:p>
+          <w:p>
+            <w:pPr>
+              <w:spacing w:line="259" w:lineRule="auto"/>
+            </w:pPr>
+          </w:p>
+        </w:tc>
+        <w:tc>
+          <w:tcPr>
+            <w:tcW w:w="3593" w:type="dxa"/>
+          </w:tcPr>
+          <w:p>
+            <w:pPr>
+              <w:pStyle w:val="Listenabsatz"/>
+              <w:numPr>
+                <w:ilvl w:val="0"/>
+                <w:numId w:val="7"/>
+              </w:numPr>
+              <w:spacing w:line="240" w:lineRule="auto"/>
+              <w:rPr>
+                <w:sz w:val="24"/>
+                <w:szCs w:val="24"/>
+                <w:lang w:val="fr-FR"/>
+              </w:rPr>
+            </w:pPr>
+            <w:proofErr w:type="spellStart"/>
+            <w:proofErr w:type="gramStart"/>
+            <w:r>
+              <w:rPr>
+                <w:sz w:val="24"/>
+                <w:szCs w:val="24"/>
+                <w:lang w:val="fr-FR"/>
+              </w:rPr>
+              <w:t>setuptools</w:t>
+            </w:r>
+            <w:proofErr w:type="spellEnd"/>
+            <w:proofErr w:type="gramEnd"/>
+          </w:p>
+          <w:p>
+            <w:pPr>
+              <w:pStyle w:val="Listenabsatz"/>
+              <w:numPr>
+                <w:ilvl w:val="0"/>
+                <w:numId w:val="7"/>
+              </w:numPr>
+              <w:spacing w:line="240" w:lineRule="auto"/>
+              <w:rPr>
+                <w:sz w:val="24"/>
+                <w:szCs w:val="24"/>
+                <w:lang w:val="fr-FR"/>
+              </w:rPr>
+            </w:pPr>
+            <w:proofErr w:type="gramStart"/>
+            <w:r>
+              <w:rPr>
+                <w:sz w:val="24"/>
+                <w:szCs w:val="24"/>
+                <w:lang w:val="fr-FR"/>
+              </w:rPr>
+              <w:t>time</w:t>
+            </w:r>
+            <w:proofErr w:type="gramEnd"/>
+          </w:p>
+          <w:p>
+            <w:pPr>
+              <w:pStyle w:val="Listenabsatz"/>
+              <w:numPr>
+                <w:ilvl w:val="0"/>
+                <w:numId w:val="7"/>
+              </w:numPr>
+              <w:spacing w:line="240" w:lineRule="auto"/>
+              <w:rPr>
+                <w:sz w:val="24"/>
+                <w:szCs w:val="24"/>
+                <w:lang w:val="fr-FR"/>
+              </w:rPr>
+            </w:pPr>
+            <w:proofErr w:type="spellStart"/>
+            <w:proofErr w:type="gramStart"/>
+            <w:r>
+              <w:rPr>
+                <w:sz w:val="24"/>
+                <w:szCs w:val="24"/>
+                <w:lang w:val="fr-FR"/>
+              </w:rPr>
+              <w:t>io</w:t>
+            </w:r>
+            <w:proofErr w:type="spellEnd"/>
+            <w:proofErr w:type="gramEnd"/>
+          </w:p>
+          <w:p>
+            <w:pPr>
+              <w:pStyle w:val="Listenabsatz"/>
+              <w:numPr>
+                <w:ilvl w:val="0"/>
+                <w:numId w:val="7"/>
+              </w:numPr>
+              <w:spacing w:line="240" w:lineRule="auto"/>
+              <w:rPr>
+                <w:sz w:val="24"/>
+                <w:szCs w:val="24"/>
+                <w:lang w:val="fr-FR"/>
+              </w:rPr>
+            </w:pPr>
+            <w:proofErr w:type="spellStart"/>
+            <w:proofErr w:type="gramStart"/>
+            <w:r>
+              <w:rPr>
+                <w:sz w:val="24"/>
+                <w:szCs w:val="24"/>
+                <w:lang w:val="fr-FR"/>
+              </w:rPr>
+              <w:t>tkinter</w:t>
+            </w:r>
+            <w:proofErr w:type="spellEnd"/>
+            <w:proofErr w:type="gramEnd"/>
+          </w:p>
+          <w:p>
+            <w:pPr>
+              <w:pStyle w:val="Listenabsatz"/>
+              <w:numPr>
+                <w:ilvl w:val="0"/>
+                <w:numId w:val="7"/>
+              </w:numPr>
+              <w:spacing w:line="240" w:lineRule="auto"/>
+            </w:pPr>
+            <w:r>
+              <w:rPr>
+                <w:sz w:val="24"/>
+                <w:szCs w:val="24"/>
+              </w:rPr>
+              <w:t>urllib3</w:t>
+            </w:r>
+          </w:p>
+          <w:p>
+            <w:pPr>
+              <w:pStyle w:val="Listenabsatz"/>
+              <w:numPr>
+                <w:ilvl w:val="0"/>
+                <w:numId w:val="7"/>
+              </w:numPr>
+              <w:spacing w:line="240" w:lineRule="auto"/>
+            </w:pPr>
+            <w:proofErr w:type="spellStart"/>
+            <w:r>
+              <w:rPr>
+                <w:sz w:val="24"/>
+                <w:szCs w:val="24"/>
+              </w:rPr>
+              <w:t>cycler</w:t>
             </w:r>
             <w:proofErr w:type="spellEnd"/>
           </w:p>
@@ -1162,23 +1559,17 @@
               <w:pStyle w:val="Listenabsatz"/>
               <w:numPr>
                 <w:ilvl w:val="0"/>
-                <w:numId w:val="6"/>
+                <w:numId w:val="7"/>
               </w:numPr>
               <w:spacing w:line="240" w:lineRule="auto"/>
+            </w:pPr>
+            <w:proofErr w:type="spellStart"/>
+            <w:r>
               <w:rPr>
                 <w:sz w:val="24"/>
                 <w:szCs w:val="24"/>
-                <w:lang w:val="fr-FR"/>
-              </w:rPr>
-            </w:pPr>
-            <w:proofErr w:type="spellStart"/>
-            <w:r>
-              <w:rPr>
-                <w:sz w:val="24"/>
-                <w:szCs w:val="24"/>
-                <w:lang w:val="fr-FR"/>
-              </w:rPr>
-              <w:t>geojson</w:t>
+              </w:rPr>
+              <w:t>kiwisolver</w:t>
             </w:r>
             <w:proofErr w:type="spellEnd"/>
           </w:p>
@@ -1187,23 +1578,17 @@
               <w:pStyle w:val="Listenabsatz"/>
               <w:numPr>
                 <w:ilvl w:val="0"/>
-                <w:numId w:val="6"/>
+                <w:numId w:val="7"/>
               </w:numPr>
               <w:spacing w:line="240" w:lineRule="auto"/>
+            </w:pPr>
+            <w:proofErr w:type="spellStart"/>
+            <w:r>
               <w:rPr>
                 <w:sz w:val="24"/>
                 <w:szCs w:val="24"/>
-                <w:lang w:val="fr-FR"/>
-              </w:rPr>
-            </w:pPr>
-            <w:proofErr w:type="spellStart"/>
-            <w:r>
-              <w:rPr>
-                <w:sz w:val="24"/>
-                <w:szCs w:val="24"/>
-                <w:lang w:val="fr-FR"/>
-              </w:rPr>
-              <w:t>idna</w:t>
+              </w:rPr>
+              <w:t>matplotlib</w:t>
             </w:r>
             <w:proofErr w:type="spellEnd"/>
           </w:p>
@@ -1212,381 +1597,43 @@
               <w:pStyle w:val="Listenabsatz"/>
               <w:numPr>
                 <w:ilvl w:val="0"/>
-                <w:numId w:val="6"/>
+                <w:numId w:val="7"/>
               </w:numPr>
               <w:spacing w:line="240" w:lineRule="auto"/>
+            </w:pPr>
+            <w:proofErr w:type="spellStart"/>
+            <w:r>
               <w:rPr>
                 <w:sz w:val="24"/>
                 <w:szCs w:val="24"/>
-                <w:lang w:val="fr-FR"/>
-              </w:rPr>
-            </w:pPr>
-            <w:proofErr w:type="spellStart"/>
-            <w:r>
-              <w:rPr>
-                <w:sz w:val="24"/>
-                <w:szCs w:val="24"/>
-                <w:lang w:val="fr-FR"/>
-              </w:rPr>
-              <w:t>json</w:t>
+              </w:rPr>
+              <w:t>pyparsing</w:t>
             </w:r>
             <w:proofErr w:type="spellEnd"/>
           </w:p>
           <w:p>
             <w:pPr>
-              <w:pStyle w:val="Listenabsatz"/>
+              <w:pStyle w:val="code-line"/>
               <w:numPr>
                 <w:ilvl w:val="0"/>
-                <w:numId w:val="6"/>
+                <w:numId w:val="7"/>
               </w:numPr>
-              <w:spacing w:line="240" w:lineRule="auto"/>
-              <w:rPr>
-                <w:sz w:val="24"/>
-                <w:szCs w:val="24"/>
-                <w:lang w:val="fr-FR"/>
+              <w:rPr>
+                <w:rFonts w:ascii="Arial" w:hAnsi="Arial" w:cs="Arial"/>
+                <w:color w:val="000000" w:themeColor="text1"/>
+                <w:sz w:val="22"/>
+                <w:szCs w:val="22"/>
+                <w:lang w:eastAsia="en-US"/>
               </w:rPr>
             </w:pPr>
             <w:proofErr w:type="spellStart"/>
             <w:r>
               <w:rPr>
-                <w:sz w:val="24"/>
-                <w:szCs w:val="24"/>
-                <w:lang w:val="fr-FR"/>
-              </w:rPr>
-              <w:t>numpy</w:t>
-            </w:r>
-            <w:proofErr w:type="spellEnd"/>
-          </w:p>
-          <w:p>
-            <w:pPr>
-              <w:pStyle w:val="Listenabsatz"/>
-              <w:numPr>
-                <w:ilvl w:val="0"/>
-                <w:numId w:val="6"/>
-              </w:numPr>
-              <w:spacing w:line="240" w:lineRule="auto"/>
-              <w:rPr>
-                <w:sz w:val="24"/>
-                <w:szCs w:val="24"/>
-                <w:lang w:val="fr-FR"/>
-              </w:rPr>
-            </w:pPr>
-            <w:proofErr w:type="spellStart"/>
-            <w:r>
-              <w:rPr>
-                <w:sz w:val="24"/>
-                <w:szCs w:val="24"/>
-                <w:lang w:val="fr-FR"/>
-              </w:rPr>
-              <w:t>Pillow</w:t>
-            </w:r>
-            <w:proofErr w:type="spellEnd"/>
-          </w:p>
-          <w:p>
-            <w:pPr>
-              <w:pStyle w:val="Listenabsatz"/>
-              <w:numPr>
-                <w:ilvl w:val="0"/>
-                <w:numId w:val="6"/>
-              </w:numPr>
-              <w:spacing w:line="240" w:lineRule="auto"/>
-              <w:rPr>
-                <w:sz w:val="24"/>
-                <w:szCs w:val="24"/>
-                <w:lang w:val="fr-FR"/>
-              </w:rPr>
-            </w:pPr>
-            <w:proofErr w:type="spellStart"/>
-            <w:r>
-              <w:rPr>
-                <w:sz w:val="24"/>
-                <w:szCs w:val="24"/>
-                <w:lang w:val="fr-FR"/>
-              </w:rPr>
-              <w:t>pip</w:t>
-            </w:r>
-            <w:proofErr w:type="spellEnd"/>
-          </w:p>
-          <w:p>
-            <w:pPr>
-              <w:pStyle w:val="Listenabsatz"/>
-              <w:numPr>
-                <w:ilvl w:val="0"/>
-                <w:numId w:val="6"/>
-              </w:numPr>
-              <w:spacing w:line="240" w:lineRule="auto"/>
-              <w:rPr>
-                <w:sz w:val="24"/>
-                <w:szCs w:val="24"/>
-                <w:lang w:val="fr-FR"/>
-              </w:rPr>
-            </w:pPr>
-            <w:proofErr w:type="spellStart"/>
-            <w:r>
-              <w:rPr>
-                <w:sz w:val="24"/>
-                <w:szCs w:val="24"/>
-                <w:lang w:val="fr-FR"/>
-              </w:rPr>
-              <w:t>pyowm</w:t>
-            </w:r>
-            <w:proofErr w:type="spellEnd"/>
-          </w:p>
-          <w:p>
-            <w:pPr>
-              <w:pStyle w:val="Listenabsatz"/>
-              <w:numPr>
-                <w:ilvl w:val="0"/>
-                <w:numId w:val="6"/>
-              </w:numPr>
-              <w:spacing w:line="240" w:lineRule="auto"/>
-              <w:rPr>
-                <w:sz w:val="24"/>
-                <w:szCs w:val="24"/>
-                <w:lang w:val="fr-FR"/>
-              </w:rPr>
-            </w:pPr>
-            <w:proofErr w:type="spellStart"/>
-            <w:r>
-              <w:rPr>
-                <w:sz w:val="24"/>
-                <w:szCs w:val="24"/>
-                <w:lang w:val="fr-FR"/>
-              </w:rPr>
-              <w:t>PySocks</w:t>
-            </w:r>
-            <w:proofErr w:type="spellEnd"/>
-          </w:p>
-          <w:p>
-            <w:pPr>
-              <w:pStyle w:val="Listenabsatz"/>
-              <w:numPr>
-                <w:ilvl w:val="0"/>
-                <w:numId w:val="6"/>
-              </w:numPr>
-              <w:spacing w:line="240" w:lineRule="auto"/>
-              <w:rPr>
-                <w:sz w:val="24"/>
-                <w:szCs w:val="24"/>
-                <w:lang w:val="fr-FR"/>
-              </w:rPr>
-            </w:pPr>
-            <w:proofErr w:type="spellStart"/>
-            <w:r>
-              <w:rPr>
-                <w:sz w:val="24"/>
-                <w:szCs w:val="24"/>
-                <w:lang w:val="fr-FR"/>
-              </w:rPr>
-              <w:t>requests</w:t>
-            </w:r>
-            <w:proofErr w:type="spellEnd"/>
-          </w:p>
-          <w:p>
-            <w:pPr>
-              <w:pStyle w:val="Listenabsatz"/>
-              <w:numPr>
-                <w:ilvl w:val="0"/>
-                <w:numId w:val="6"/>
-              </w:numPr>
-              <w:spacing w:line="240" w:lineRule="auto"/>
-              <w:rPr>
-                <w:sz w:val="24"/>
-                <w:szCs w:val="24"/>
-                <w:lang w:val="fr-FR"/>
-              </w:rPr>
-            </w:pPr>
-            <w:proofErr w:type="spellStart"/>
-            <w:r>
-              <w:rPr>
-                <w:sz w:val="24"/>
-                <w:szCs w:val="24"/>
-                <w:lang w:val="fr-FR"/>
-              </w:rPr>
-              <w:t>setuptools</w:t>
-            </w:r>
-            <w:proofErr w:type="spellEnd"/>
-          </w:p>
-          <w:p>
-            <w:pPr>
-              <w:pStyle w:val="Listenabsatz"/>
-              <w:numPr>
-                <w:ilvl w:val="0"/>
-                <w:numId w:val="6"/>
-              </w:numPr>
-              <w:spacing w:line="240" w:lineRule="auto"/>
-              <w:rPr>
-                <w:sz w:val="24"/>
-                <w:szCs w:val="24"/>
-                <w:lang w:val="fr-FR"/>
-              </w:rPr>
-            </w:pPr>
-            <w:r>
-              <w:rPr>
-                <w:sz w:val="24"/>
-                <w:szCs w:val="24"/>
-                <w:lang w:val="fr-FR"/>
-              </w:rPr>
-              <w:t>time</w:t>
-            </w:r>
-          </w:p>
-          <w:p>
-            <w:pPr>
-              <w:pStyle w:val="Listenabsatz"/>
-              <w:numPr>
-                <w:ilvl w:val="0"/>
-                <w:numId w:val="6"/>
-              </w:numPr>
-              <w:spacing w:line="240" w:lineRule="auto"/>
-              <w:rPr>
-                <w:sz w:val="24"/>
-                <w:szCs w:val="24"/>
-                <w:lang w:val="fr-FR"/>
-              </w:rPr>
-            </w:pPr>
-            <w:proofErr w:type="spellStart"/>
-            <w:r>
-              <w:rPr>
-                <w:sz w:val="24"/>
-                <w:szCs w:val="24"/>
-                <w:lang w:val="fr-FR"/>
-              </w:rPr>
-              <w:t>io</w:t>
-            </w:r>
-            <w:proofErr w:type="spellEnd"/>
-          </w:p>
-          <w:p>
-            <w:pPr>
-              <w:pStyle w:val="Listenabsatz"/>
-              <w:numPr>
-                <w:ilvl w:val="0"/>
-                <w:numId w:val="6"/>
-              </w:numPr>
-              <w:spacing w:line="240" w:lineRule="auto"/>
-              <w:rPr>
-                <w:sz w:val="24"/>
-                <w:szCs w:val="24"/>
-                <w:lang w:val="fr-FR"/>
-              </w:rPr>
-            </w:pPr>
-            <w:proofErr w:type="spellStart"/>
-            <w:r>
-              <w:rPr>
-                <w:sz w:val="24"/>
-                <w:szCs w:val="24"/>
-                <w:lang w:val="fr-FR"/>
-              </w:rPr>
-              <w:t>tkinter</w:t>
-            </w:r>
-            <w:proofErr w:type="spellEnd"/>
-          </w:p>
-          <w:p>
-            <w:pPr>
-              <w:pStyle w:val="Listenabsatz"/>
-              <w:numPr>
-                <w:ilvl w:val="0"/>
-                <w:numId w:val="6"/>
-              </w:numPr>
-              <w:spacing w:line="240" w:lineRule="auto"/>
-            </w:pPr>
-            <w:r>
-              <w:rPr>
-                <w:sz w:val="24"/>
-                <w:szCs w:val="24"/>
-              </w:rPr>
-              <w:t>urllib3</w:t>
-            </w:r>
-          </w:p>
-          <w:p>
-            <w:pPr>
-              <w:pStyle w:val="Listenabsatz"/>
-              <w:numPr>
-                <w:ilvl w:val="0"/>
-                <w:numId w:val="6"/>
-              </w:numPr>
-              <w:spacing w:line="240" w:lineRule="auto"/>
-            </w:pPr>
-            <w:proofErr w:type="spellStart"/>
-            <w:r>
-              <w:rPr>
-                <w:sz w:val="24"/>
-                <w:szCs w:val="24"/>
-              </w:rPr>
-              <w:t>cycler</w:t>
-            </w:r>
-            <w:proofErr w:type="spellEnd"/>
-          </w:p>
-          <w:p>
-            <w:pPr>
-              <w:pStyle w:val="Listenabsatz"/>
-              <w:numPr>
-                <w:ilvl w:val="0"/>
-                <w:numId w:val="6"/>
-              </w:numPr>
-              <w:spacing w:line="240" w:lineRule="auto"/>
-            </w:pPr>
-            <w:proofErr w:type="spellStart"/>
-            <w:r>
-              <w:rPr>
-                <w:sz w:val="24"/>
-                <w:szCs w:val="24"/>
-              </w:rPr>
-              <w:t>kiwisolver</w:t>
-            </w:r>
-            <w:proofErr w:type="spellEnd"/>
-          </w:p>
-          <w:p>
-            <w:pPr>
-              <w:pStyle w:val="Listenabsatz"/>
-              <w:numPr>
-                <w:ilvl w:val="0"/>
-                <w:numId w:val="6"/>
-              </w:numPr>
-              <w:spacing w:line="240" w:lineRule="auto"/>
-            </w:pPr>
-            <w:proofErr w:type="spellStart"/>
-            <w:r>
-              <w:rPr>
-                <w:sz w:val="24"/>
-                <w:szCs w:val="24"/>
-              </w:rPr>
-              <w:t>matplotlib</w:t>
-            </w:r>
-            <w:proofErr w:type="spellEnd"/>
-          </w:p>
-          <w:p>
-            <w:pPr>
-              <w:pStyle w:val="Listenabsatz"/>
-              <w:numPr>
-                <w:ilvl w:val="0"/>
-                <w:numId w:val="6"/>
-              </w:numPr>
-              <w:spacing w:line="240" w:lineRule="auto"/>
-            </w:pPr>
-            <w:proofErr w:type="spellStart"/>
-            <w:r>
-              <w:rPr>
-                <w:sz w:val="24"/>
-                <w:szCs w:val="24"/>
-              </w:rPr>
-              <w:t>pyparsing</w:t>
-            </w:r>
-            <w:proofErr w:type="spellEnd"/>
-          </w:p>
-          <w:p>
-            <w:pPr>
-              <w:pStyle w:val="Listenabsatz"/>
-              <w:numPr>
-                <w:ilvl w:val="0"/>
-                <w:numId w:val="6"/>
-              </w:numPr>
-              <w:spacing w:line="240" w:lineRule="auto"/>
-            </w:pPr>
-            <w:proofErr w:type="spellStart"/>
-            <w:r>
-              <w:rPr>
-                <w:sz w:val="24"/>
-                <w:szCs w:val="24"/>
+                <w:rFonts w:ascii="Arial" w:hAnsi="Arial" w:cs="Arial"/>
+                <w:color w:val="000000" w:themeColor="text1"/>
+                <w:sz w:val="22"/>
+                <w:szCs w:val="22"/>
+                <w:lang w:eastAsia="en-US"/>
               </w:rPr>
               <w:t>python-dateutil</w:t>
             </w:r>
@@ -1595,7 +1642,11 @@
         </w:tc>
       </w:tr>
     </w:tbl>
-    <w:p/>
+    <w:p>
+      <w:pPr>
+        <w:jc w:val="both"/>
+      </w:pPr>
+    </w:p>
     <w:p>
       <w:pPr>
         <w:pStyle w:val="berschrift1"/>
@@ -1649,11 +1700,7 @@
         <w:t xml:space="preserve">fast </w:t>
       </w:r>
       <w:r>
-        <w:t xml:space="preserve">alle Features umgesetzt, die wir zu Beginn festgelegt haben und es kamen noch einige </w:t>
-      </w:r>
-      <w:r>
-        <w:lastRenderedPageBreak/>
-        <w:t xml:space="preserve">Zusätzlich dazu, jedoch </w:t>
+        <w:t xml:space="preserve">alle Features umgesetzt, die wir zu Beginn festgelegt haben und es kamen noch einige Zusätzlich dazu, jedoch </w:t>
       </w:r>
       <w:r>
         <w:t>sind</w:t>
@@ -1721,6 +1768,7 @@
         <w:rPr>
           <w:color w:val="00B050"/>
         </w:rPr>
+        <w:lastRenderedPageBreak/>
         <w:t>Es wird die Flagge des jeweiligen Lands angezeigt, damit man Orte wie Paris - Frankreich und Paris - USA unterscheiden kann auf den ersten Blick</w:t>
       </w:r>
     </w:p>
@@ -1896,7 +1944,15 @@
       </w:r>
       <w:proofErr w:type="spellEnd"/>
       <w:r>
-        <w:t xml:space="preserve"> beinhalteten,  konnten ebenfalls nicht umgesetzt werden, da diese entweder </w:t>
+        <w:t xml:space="preserve"> </w:t>
+      </w:r>
+      <w:proofErr w:type="gramStart"/>
+      <w:r>
+        <w:t>beinhalteten,  konnten</w:t>
+      </w:r>
+      <w:proofErr w:type="gramEnd"/>
+      <w:r>
+        <w:t xml:space="preserve"> ebenfalls nicht umgesetzt werden, da diese entweder </w:t>
       </w:r>
       <w:proofErr w:type="spellStart"/>
       <w:r>
@@ -1932,18 +1988,17 @@
       </w:pPr>
       <w:r>
         <w:rPr>
-          <w:noProof/>
           <w:sz w:val="20"/>
           <w:szCs w:val="20"/>
         </w:rPr>
         <w:drawing>
-          <wp:anchor distT="0" distB="0" distL="114300" distR="114300" simplePos="0" relativeHeight="251658240" behindDoc="0" locked="0" layoutInCell="1" allowOverlap="1" wp14:anchorId="21832582" wp14:editId="6AB354DB">
+          <wp:anchor distT="0" distB="0" distL="114300" distR="114300" simplePos="0" relativeHeight="251658240" behindDoc="0" locked="0" layoutInCell="1" allowOverlap="1" wp14:anchorId="5A88C752" wp14:editId="586ADA6B">
             <wp:simplePos x="0" y="0"/>
             <wp:positionH relativeFrom="column">
-              <wp:posOffset>-1905</wp:posOffset>
+              <wp:posOffset>-4445</wp:posOffset>
             </wp:positionH>
             <wp:positionV relativeFrom="paragraph">
-              <wp:posOffset>233127</wp:posOffset>
+              <wp:posOffset>301625</wp:posOffset>
             </wp:positionV>
             <wp:extent cx="5760720" cy="3425190"/>
             <wp:effectExtent l="0" t="0" r="0" b="3810"/>
@@ -2113,6 +2168,155 @@
     </w:lvl>
   </w:abstractNum>
   <w:abstractNum w:abstractNumId="1" w15:restartNumberingAfterBreak="0">
+    <w:nsid w:val="26D62717"/>
+    <w:multiLevelType w:val="multilevel"/>
+    <w:tmpl w:val="D37E3A16"/>
+    <w:lvl w:ilvl="0">
+      <w:start w:val="1"/>
+      <w:numFmt w:val="bullet"/>
+      <w:lvlText w:val=""/>
+      <w:lvlJc w:val="left"/>
+      <w:pPr>
+        <w:tabs>
+          <w:tab w:val="num" w:pos="720"/>
+        </w:tabs>
+        <w:ind w:left="720" w:hanging="360"/>
+      </w:pPr>
+      <w:rPr>
+        <w:rFonts w:ascii="Symbol" w:hAnsi="Symbol" w:hint="default"/>
+        <w:sz w:val="20"/>
+      </w:rPr>
+    </w:lvl>
+    <w:lvl w:ilvl="1">
+      <w:start w:val="1"/>
+      <w:numFmt w:val="bullet"/>
+      <w:lvlText w:val="o"/>
+      <w:lvlJc w:val="left"/>
+      <w:pPr>
+        <w:tabs>
+          <w:tab w:val="num" w:pos="1440"/>
+        </w:tabs>
+        <w:ind w:left="1440" w:hanging="360"/>
+      </w:pPr>
+      <w:rPr>
+        <w:rFonts w:ascii="Courier New" w:hAnsi="Courier New" w:cs="Times New Roman" w:hint="default"/>
+        <w:sz w:val="20"/>
+      </w:rPr>
+    </w:lvl>
+    <w:lvl w:ilvl="2">
+      <w:start w:val="1"/>
+      <w:numFmt w:val="bullet"/>
+      <w:lvlText w:val=""/>
+      <w:lvlJc w:val="left"/>
+      <w:pPr>
+        <w:tabs>
+          <w:tab w:val="num" w:pos="2160"/>
+        </w:tabs>
+        <w:ind w:left="2160" w:hanging="360"/>
+      </w:pPr>
+      <w:rPr>
+        <w:rFonts w:ascii="Wingdings" w:hAnsi="Wingdings" w:hint="default"/>
+        <w:sz w:val="20"/>
+      </w:rPr>
+    </w:lvl>
+    <w:lvl w:ilvl="3">
+      <w:start w:val="1"/>
+      <w:numFmt w:val="bullet"/>
+      <w:lvlText w:val=""/>
+      <w:lvlJc w:val="left"/>
+      <w:pPr>
+        <w:tabs>
+          <w:tab w:val="num" w:pos="2880"/>
+        </w:tabs>
+        <w:ind w:left="2880" w:hanging="360"/>
+      </w:pPr>
+      <w:rPr>
+        <w:rFonts w:ascii="Wingdings" w:hAnsi="Wingdings" w:hint="default"/>
+        <w:sz w:val="20"/>
+      </w:rPr>
+    </w:lvl>
+    <w:lvl w:ilvl="4">
+      <w:start w:val="1"/>
+      <w:numFmt w:val="bullet"/>
+      <w:lvlText w:val=""/>
+      <w:lvlJc w:val="left"/>
+      <w:pPr>
+        <w:tabs>
+          <w:tab w:val="num" w:pos="3600"/>
+        </w:tabs>
+        <w:ind w:left="3600" w:hanging="360"/>
+      </w:pPr>
+      <w:rPr>
+        <w:rFonts w:ascii="Wingdings" w:hAnsi="Wingdings" w:hint="default"/>
+        <w:sz w:val="20"/>
+      </w:rPr>
+    </w:lvl>
+    <w:lvl w:ilvl="5">
+      <w:start w:val="1"/>
+      <w:numFmt w:val="bullet"/>
+      <w:lvlText w:val=""/>
+      <w:lvlJc w:val="left"/>
+      <w:pPr>
+        <w:tabs>
+          <w:tab w:val="num" w:pos="4320"/>
+        </w:tabs>
+        <w:ind w:left="4320" w:hanging="360"/>
+      </w:pPr>
+      <w:rPr>
+        <w:rFonts w:ascii="Wingdings" w:hAnsi="Wingdings" w:hint="default"/>
+        <w:sz w:val="20"/>
+      </w:rPr>
+    </w:lvl>
+    <w:lvl w:ilvl="6">
+      <w:start w:val="1"/>
+      <w:numFmt w:val="bullet"/>
+      <w:lvlText w:val=""/>
+      <w:lvlJc w:val="left"/>
+      <w:pPr>
+        <w:tabs>
+          <w:tab w:val="num" w:pos="5040"/>
+        </w:tabs>
+        <w:ind w:left="5040" w:hanging="360"/>
+      </w:pPr>
+      <w:rPr>
+        <w:rFonts w:ascii="Wingdings" w:hAnsi="Wingdings" w:hint="default"/>
+        <w:sz w:val="20"/>
+      </w:rPr>
+    </w:lvl>
+    <w:lvl w:ilvl="7">
+      <w:start w:val="1"/>
+      <w:numFmt w:val="bullet"/>
+      <w:lvlText w:val=""/>
+      <w:lvlJc w:val="left"/>
+      <w:pPr>
+        <w:tabs>
+          <w:tab w:val="num" w:pos="5760"/>
+        </w:tabs>
+        <w:ind w:left="5760" w:hanging="360"/>
+      </w:pPr>
+      <w:rPr>
+        <w:rFonts w:ascii="Wingdings" w:hAnsi="Wingdings" w:hint="default"/>
+        <w:sz w:val="20"/>
+      </w:rPr>
+    </w:lvl>
+    <w:lvl w:ilvl="8">
+      <w:start w:val="1"/>
+      <w:numFmt w:val="bullet"/>
+      <w:lvlText w:val=""/>
+      <w:lvlJc w:val="left"/>
+      <w:pPr>
+        <w:tabs>
+          <w:tab w:val="num" w:pos="6480"/>
+        </w:tabs>
+        <w:ind w:left="6480" w:hanging="360"/>
+      </w:pPr>
+      <w:rPr>
+        <w:rFonts w:ascii="Wingdings" w:hAnsi="Wingdings" w:hint="default"/>
+        <w:sz w:val="20"/>
+      </w:rPr>
+    </w:lvl>
+  </w:abstractNum>
+  <w:abstractNum w:abstractNumId="2" w15:restartNumberingAfterBreak="0">
     <w:nsid w:val="52664A3D"/>
     <w:multiLevelType w:val="multilevel"/>
     <w:tmpl w:val="770EBEC6"/>
@@ -2261,7 +2465,7 @@
       </w:rPr>
     </w:lvl>
   </w:abstractNum>
-  <w:abstractNum w:abstractNumId="2" w15:restartNumberingAfterBreak="0">
+  <w:abstractNum w:abstractNumId="3" w15:restartNumberingAfterBreak="0">
     <w:nsid w:val="68780F26"/>
     <w:multiLevelType w:val="multilevel"/>
     <w:tmpl w:val="9E629792"/>
@@ -2410,7 +2614,7 @@
       </w:rPr>
     </w:lvl>
   </w:abstractNum>
-  <w:abstractNum w:abstractNumId="3" w15:restartNumberingAfterBreak="0">
+  <w:abstractNum w:abstractNumId="4" w15:restartNumberingAfterBreak="0">
     <w:nsid w:val="75E779E4"/>
     <w:multiLevelType w:val="multilevel"/>
     <w:tmpl w:val="C3D2F24C"/>
@@ -2559,7 +2763,7 @@
       </w:rPr>
     </w:lvl>
   </w:abstractNum>
-  <w:abstractNum w:abstractNumId="4" w15:restartNumberingAfterBreak="0">
+  <w:abstractNum w:abstractNumId="5" w15:restartNumberingAfterBreak="0">
     <w:nsid w:val="76032878"/>
     <w:multiLevelType w:val="hybridMultilevel"/>
     <w:tmpl w:val="8DB27E2A"/>
@@ -2672,7 +2876,7 @@
       </w:rPr>
     </w:lvl>
   </w:abstractNum>
-  <w:abstractNum w:abstractNumId="5" w15:restartNumberingAfterBreak="0">
+  <w:abstractNum w:abstractNumId="6" w15:restartNumberingAfterBreak="0">
     <w:nsid w:val="7CD5456A"/>
     <w:multiLevelType w:val="hybridMultilevel"/>
     <w:tmpl w:val="9D42729E"/>
@@ -2762,22 +2966,34 @@
     </w:lvl>
   </w:abstractNum>
   <w:num w:numId="1">
-    <w:abstractNumId w:val="5"/>
+    <w:abstractNumId w:val="6"/>
   </w:num>
   <w:num w:numId="2">
-    <w:abstractNumId w:val="1"/>
+    <w:abstractNumId w:val="2"/>
   </w:num>
   <w:num w:numId="3">
     <w:abstractNumId w:val="0"/>
   </w:num>
   <w:num w:numId="4">
+    <w:abstractNumId w:val="4"/>
+  </w:num>
+  <w:num w:numId="5">
     <w:abstractNumId w:val="3"/>
   </w:num>
-  <w:num w:numId="5">
-    <w:abstractNumId w:val="2"/>
+  <w:num w:numId="6">
+    <w:abstractNumId w:val="5"/>
   </w:num>
-  <w:num w:numId="6">
-    <w:abstractNumId w:val="4"/>
+  <w:num w:numId="7">
+    <w:abstractNumId w:val="1"/>
+    <w:lvlOverride w:ilvl="0"/>
+    <w:lvlOverride w:ilvl="1"/>
+    <w:lvlOverride w:ilvl="2"/>
+    <w:lvlOverride w:ilvl="3"/>
+    <w:lvlOverride w:ilvl="4"/>
+    <w:lvlOverride w:ilvl="5"/>
+    <w:lvlOverride w:ilvl="6"/>
+    <w:lvlOverride w:ilvl="7"/>
+    <w:lvlOverride w:ilvl="8"/>
   </w:num>
 </w:numbering>
 </file>
@@ -3400,6 +3616,34 @@
       </w:tblBorders>
     </w:tblPr>
   </w:style>
+  <w:style w:type="paragraph" w:customStyle="1" w:styleId="code-line">
+    <w:name w:val="code-line"/>
+    <w:basedOn w:val="Standard"/>
+    <w:rsid w:val="00C21ECB"/>
+    <w:pPr>
+      <w:spacing w:before="100" w:beforeAutospacing="1" w:after="100" w:afterAutospacing="1" w:line="240" w:lineRule="auto"/>
+    </w:pPr>
+    <w:rPr>
+      <w:rFonts w:ascii="Times New Roman" w:eastAsia="Times New Roman" w:hAnsi="Times New Roman" w:cs="Times New Roman"/>
+      <w:sz w:val="24"/>
+      <w:szCs w:val="24"/>
+      <w:lang w:eastAsia="de-DE"/>
+    </w:rPr>
+  </w:style>
+  <w:style w:type="character" w:styleId="IntensiverVerweis">
+    <w:name w:val="Intense Reference"/>
+    <w:basedOn w:val="Absatz-Standardschriftart"/>
+    <w:uiPriority w:val="32"/>
+    <w:qFormat/>
+    <w:rsid w:val="00C21ECB"/>
+    <w:rPr>
+      <w:b/>
+      <w:bCs/>
+      <w:smallCaps/>
+      <w:color w:val="4472C4" w:themeColor="accent1"/>
+      <w:spacing w:val="5"/>
+    </w:rPr>
+  </w:style>
 </w:styles>
 </file>
 

</xml_diff>